<commit_message>
modificar texto del informe
</commit_message>
<xml_diff>
--- a/03_Informe/Contexto.docx
+++ b/03_Informe/Contexto.docx
@@ -19,6 +19,20 @@
         </w:rPr>
         <w:t xml:space="preserve">Contexto </w:t>
       </w:r>
+      <w:r>
+        <w:rPr>
+          <w:lang w:val="es-MX"/>
+        </w:rPr>
+        <w:t>mer</w:t>
+      </w:r>
+      <w:r>
+        <w:rPr>
+          <w:lang w:val="es-MX"/>
+        </w:rPr>
+        <w:t>ge</w:t>
+      </w:r>
+      <w:bookmarkStart w:id="0" w:name="_GoBack"/>
+      <w:bookmarkEnd w:id="0"/>
     </w:p>
     <w:p>
       <w:pPr>
@@ -351,13 +365,7 @@
         <w:rPr>
           <w:lang w:val="es-ES"/>
         </w:rPr>
-        <w:t>aproximadamente</w:t>
-      </w:r>
-      <w:r>
-        <w:rPr>
-          <w:lang w:val="es-ES"/>
-        </w:rPr>
-        <w:t>)</w:t>
+        <w:t>aproximadamente)</w:t>
       </w:r>
       <w:r>
         <w:rPr>
@@ -369,33 +377,76 @@
         <w:rPr>
           <w:lang w:val="es-ES"/>
         </w:rPr>
+        <w:t xml:space="preserve"> al aportar datos restringidos al área donde se encuentran estas estaciones</w:t>
+      </w:r>
+      <w:r>
+        <w:rPr>
+          <w:lang w:val="es-ES"/>
+        </w:rPr>
+        <w:t xml:space="preserve">. </w:t>
+      </w:r>
+    </w:p>
+    <w:p>
+      <w:pPr>
+        <w:jc w:val="both"/>
+        <w:rPr>
+          <w:lang w:val="es-ES"/>
+        </w:rPr>
+      </w:pPr>
+      <w:r>
+        <w:rPr>
+          <w:lang w:val="es-ES"/>
+        </w:rPr>
+        <w:t>La tecnología de detección de bajo costo es una alternativa viable de monitoreo de la calidad del aire debido a que proporcionan información sobre la variación temporal y espacial de la contaminación por PM</w:t>
+      </w:r>
+      <w:r>
+        <w:rPr>
+          <w:vertAlign w:val="subscript"/>
+          <w:lang w:val="es-ES"/>
+        </w:rPr>
+        <w:t xml:space="preserve">2,5 </w:t>
+      </w:r>
+      <w:r>
+        <w:rPr>
+          <w:lang w:val="es-ES"/>
+        </w:rPr>
+        <w:t>con mayor cobertura espacial y precisión general</w:t>
+      </w:r>
+      <w:r>
+        <w:rPr>
+          <w:lang w:val="es-ES"/>
+        </w:rPr>
+        <w:t xml:space="preserve">. </w:t>
+      </w:r>
+      <w:r>
+        <w:rPr>
+          <w:lang w:val="es-ES"/>
+        </w:rPr>
+        <w:t>Además,</w:t>
+      </w:r>
+      <w:r>
+        <w:rPr>
+          <w:lang w:val="es-ES"/>
+        </w:rPr>
         <w:t xml:space="preserve"> </w:t>
       </w:r>
       <w:r>
         <w:rPr>
           <w:lang w:val="es-ES"/>
         </w:rPr>
-        <w:t>al aportar datos restringidos al área donde se encuentran estas estaciones</w:t>
-      </w:r>
-      <w:r>
-        <w:rPr>
-          <w:lang w:val="es-ES"/>
-        </w:rPr>
-        <w:t xml:space="preserve">. </w:t>
-      </w:r>
-    </w:p>
-    <w:p>
-      <w:pPr>
-        <w:jc w:val="both"/>
-        <w:rPr>
-          <w:lang w:val="es-ES"/>
-        </w:rPr>
-      </w:pPr>
-      <w:r>
-        <w:rPr>
-          <w:lang w:val="es-ES"/>
-        </w:rPr>
-        <w:t>La tecnología de detección de bajo costo es una alternativa viable de monitoreo de la calidad del aire debido a que proporcionan información sobre la variación temporal y espacial de la contaminación por PM</w:t>
+        <w:t>brindan</w:t>
+      </w:r>
+      <w:r>
+        <w:rPr>
+          <w:lang w:val="es-ES"/>
+        </w:rPr>
+        <w:t xml:space="preserve"> u</w:t>
+      </w:r>
+      <w:r>
+        <w:rPr>
+          <w:lang w:val="es-ES"/>
+        </w:rPr>
+        <w:t>na información más detallada sobre el grado de exposición de la población en la ciudad. Estos sensores se pueden utilizar para caracterizar variaciones de concentración de PM</w:t>
       </w:r>
       <w:r>
         <w:rPr>
@@ -408,19 +459,7 @@
         <w:rPr>
           <w:lang w:val="es-ES"/>
         </w:rPr>
-        <w:t>con mayor cobertura espacial y precisión general</w:t>
-      </w:r>
-      <w:r>
-        <w:rPr>
-          <w:lang w:val="es-ES"/>
-        </w:rPr>
-        <w:t xml:space="preserve">. </w:t>
-      </w:r>
-      <w:r>
-        <w:rPr>
-          <w:lang w:val="es-ES"/>
-        </w:rPr>
-        <w:t>Además,</w:t>
+        <w:t>e identificar puntos críticos de contaminación a escala local, incluso en condiciones extremas de contaminación del aire.</w:t>
       </w:r>
       <w:r>
         <w:rPr>
@@ -432,131 +471,88 @@
         <w:rPr>
           <w:lang w:val="es-ES"/>
         </w:rPr>
-        <w:t>brindan</w:t>
-      </w:r>
-      <w:r>
-        <w:rPr>
-          <w:lang w:val="es-ES"/>
-        </w:rPr>
-        <w:t xml:space="preserve"> u</w:t>
-      </w:r>
-      <w:r>
-        <w:rPr>
-          <w:lang w:val="es-ES"/>
-        </w:rPr>
-        <w:t>na información más detallada sobre el grado de exposición de la población en la ciudad. Estos sensores se pueden utilizar para caracterizar variaciones de concentración de PM</w:t>
+        <w:t xml:space="preserve">Por otra parte, </w:t>
+      </w:r>
+      <w:r>
+        <w:rPr>
+          <w:lang w:val="es-ES"/>
+        </w:rPr>
+        <w:t xml:space="preserve"> </w:t>
+      </w:r>
+      <w:r>
+        <w:rPr>
+          <w:lang w:val="es-ES"/>
+        </w:rPr>
+        <w:t>p</w:t>
+      </w:r>
+      <w:r>
+        <w:rPr>
+          <w:lang w:val="es-ES"/>
+        </w:rPr>
+        <w:t xml:space="preserve">roporcionan información importante sobre la dinámica de los patrones de contaminación localizados, permiten analizar el impacto de las fuentes locales, </w:t>
+      </w:r>
+      <w:r>
+        <w:rPr>
+          <w:lang w:val="es-ES"/>
+        </w:rPr>
+        <w:t>contribuyendo a</w:t>
+      </w:r>
+      <w:r>
+        <w:rPr>
+          <w:lang w:val="es-ES"/>
+        </w:rPr>
+        <w:t xml:space="preserve"> la conceptualización de una gestión ambiental más </w:t>
+      </w:r>
+      <w:r>
+        <w:rPr>
+          <w:lang w:val="es-ES"/>
+        </w:rPr>
+        <w:t>encaminada a</w:t>
+      </w:r>
+      <w:r>
+        <w:rPr>
+          <w:lang w:val="es-ES"/>
+        </w:rPr>
+        <w:t xml:space="preserve"> </w:t>
+      </w:r>
+      <w:r>
+        <w:rPr>
+          <w:lang w:val="es-ES"/>
+        </w:rPr>
+        <w:t>reducir la exposición humana a estos contaminantes.</w:t>
+      </w:r>
+    </w:p>
+    <w:p>
+      <w:pPr>
+        <w:jc w:val="both"/>
+        <w:rPr>
+          <w:lang w:val="es-ES"/>
+        </w:rPr>
+      </w:pPr>
+      <w:r>
+        <w:rPr>
+          <w:lang w:val="es-ES"/>
+        </w:rPr>
+        <w:t xml:space="preserve">Una de las principales limitaciones de estos sensores es su baja presión en la determinación de la concentración del </w:t>
+      </w:r>
+      <w:r>
+        <w:rPr>
+          <w:lang w:val="es-ES"/>
+        </w:rPr>
+        <w:t>PM</w:t>
       </w:r>
       <w:r>
         <w:rPr>
           <w:vertAlign w:val="subscript"/>
           <w:lang w:val="es-ES"/>
         </w:rPr>
-        <w:t xml:space="preserve">2,5 </w:t>
-      </w:r>
-      <w:r>
-        <w:rPr>
-          <w:lang w:val="es-ES"/>
-        </w:rPr>
-        <w:t>e identificar puntos críticos de contaminación a escala local, incluso en condiciones extremas de contaminación del aire.</w:t>
-      </w:r>
-      <w:r>
-        <w:rPr>
-          <w:lang w:val="es-ES"/>
-        </w:rPr>
-        <w:t xml:space="preserve"> </w:t>
-      </w:r>
-      <w:r>
-        <w:rPr>
-          <w:lang w:val="es-ES"/>
-        </w:rPr>
-        <w:t xml:space="preserve">Por otra parte, </w:t>
-      </w:r>
-      <w:r>
-        <w:rPr>
-          <w:lang w:val="es-ES"/>
-        </w:rPr>
-        <w:t xml:space="preserve"> </w:t>
-      </w:r>
-      <w:r>
-        <w:rPr>
-          <w:lang w:val="es-ES"/>
-        </w:rPr>
-        <w:t>p</w:t>
-      </w:r>
-      <w:r>
-        <w:rPr>
-          <w:lang w:val="es-ES"/>
-        </w:rPr>
-        <w:t xml:space="preserve">roporcionan información importante sobre la dinámica de los patrones de contaminación localizados, permiten analizar el impacto de las fuentes locales, </w:t>
-      </w:r>
-      <w:r>
-        <w:rPr>
-          <w:lang w:val="es-ES"/>
-        </w:rPr>
-        <w:t>contribuyendo a</w:t>
-      </w:r>
-      <w:r>
-        <w:rPr>
-          <w:lang w:val="es-ES"/>
-        </w:rPr>
-        <w:t xml:space="preserve"> la conceptualización de una gestión ambiental más </w:t>
-      </w:r>
-      <w:r>
-        <w:rPr>
-          <w:lang w:val="es-ES"/>
-        </w:rPr>
-        <w:t>encaminada a</w:t>
-      </w:r>
-      <w:r>
-        <w:rPr>
-          <w:lang w:val="es-ES"/>
-        </w:rPr>
-        <w:t xml:space="preserve"> </w:t>
-      </w:r>
-      <w:r>
-        <w:rPr>
-          <w:lang w:val="es-ES"/>
-        </w:rPr>
-        <w:t>reducir la exposición humana a estos contaminantes.</w:t>
-      </w:r>
-    </w:p>
-    <w:p>
-      <w:pPr>
-        <w:jc w:val="both"/>
-        <w:rPr>
-          <w:lang w:val="es-MX"/>
-        </w:rPr>
-      </w:pPr>
-      <w:r>
-        <w:rPr>
-          <w:lang w:val="es-ES"/>
-        </w:rPr>
-        <w:t xml:space="preserve">Una de las principales limitaciones de estos sensores es su baja presión en la determinación de la concentración del </w:t>
-      </w:r>
-      <w:r>
-        <w:rPr>
-          <w:lang w:val="es-ES"/>
-        </w:rPr>
-        <w:t>PM</w:t>
-      </w:r>
-      <w:r>
-        <w:rPr>
-          <w:vertAlign w:val="subscript"/>
-          <w:lang w:val="es-ES"/>
-        </w:rPr>
         <w:t>2,5</w:t>
       </w:r>
       <w:r>
         <w:rPr>
           <w:lang w:val="es-ES"/>
         </w:rPr>
-        <w:t xml:space="preserve"> </w:t>
-      </w:r>
-      <w:r>
-        <w:rPr>
-          <w:lang w:val="es-ES"/>
-        </w:rPr>
-        <w:t xml:space="preserve">ya que son muy sensibles a variaciones de temperatura y humedad. </w:t>
+        <w:t xml:space="preserve"> ya que son muy sensibles a variaciones de temperatura y humedad. </w:t>
       </w:r>
       <w:r>
         <w:rPr>
@@ -569,7 +565,36 @@
         <w:rPr>
           <w:lang w:val="es-ES"/>
         </w:rPr>
-        <w:t>garantizar un monitoreo complementario preciso en la ciudad. El objetivo de esta investigación es realizar la calibración de sensores de bajo costo (</w:t>
+        <w:t>garantizar un monitoreo complementario preciso en la ciudad.</w:t>
+      </w:r>
+    </w:p>
+    <w:p>
+      <w:pPr>
+        <w:pStyle w:val="Ttulo2"/>
+        <w:rPr>
+          <w:lang w:val="es-MX"/>
+        </w:rPr>
+      </w:pPr>
+      <w:r>
+        <w:rPr>
+          <w:lang w:val="es-ES"/>
+        </w:rPr>
+        <w:t>Objetivo general</w:t>
+      </w:r>
+    </w:p>
+    <w:p>
+      <w:pPr>
+        <w:ind w:left="360"/>
+        <w:jc w:val="both"/>
+        <w:rPr>
+          <w:lang w:val="es-MX"/>
+        </w:rPr>
+      </w:pPr>
+      <w:r>
+        <w:rPr>
+          <w:lang w:val="es-ES"/>
+        </w:rPr>
+        <w:t xml:space="preserve"> El objetivo de esta investigación es realizar la calibración de sensores de bajo costo (</w:t>
       </w:r>
       <w:proofErr w:type="spellStart"/>
       <w:r>
@@ -816,19 +841,7 @@
         <w:rPr>
           <w:lang w:val="es-ES"/>
         </w:rPr>
-        <w:t xml:space="preserve"> En este caso los sensores de bajo costo tienden a sobreestimar las concentraciones de material particulado </w:t>
-      </w:r>
-      <w:r>
-        <w:rPr>
-          <w:lang w:val="es-ES"/>
-        </w:rPr>
-        <w:t>demostrándose la importancia de su calibración</w:t>
-      </w:r>
-      <w:r>
-        <w:rPr>
-          <w:lang w:val="es-ES"/>
-        </w:rPr>
-        <w:t xml:space="preserve"> para solucionar estas limitaciones.</w:t>
+        <w:t xml:space="preserve"> En este caso los sensores de bajo costo tienden a sobreestimar las concentraciones de material particulado demostrándose la importancia de su calibración para solucionar estas limitaciones.</w:t>
       </w:r>
     </w:p>
     <w:p>
@@ -1072,13 +1085,7 @@
         <w:rPr>
           <w:lang w:val="es-ES"/>
         </w:rPr>
-        <w:t xml:space="preserve"> de error (MB, MGE) deberían estar por debajo de </w:t>
-      </w:r>
-      <w:r>
-        <w:rPr>
-          <w:lang w:val="es-ES"/>
-        </w:rPr>
-        <w:t xml:space="preserve">20 </w:t>
+        <w:t xml:space="preserve"> de error (MB, MGE) deberían estar por debajo de 20 </w:t>
       </w:r>
       <w:r>
         <w:rPr>
@@ -1158,6 +1165,7 @@
         <w:rPr>
           <w:lang w:val="es-ES"/>
         </w:rPr>
+        <w:lastRenderedPageBreak/>
         <w:t xml:space="preserve">Un modelo de regresión </w:t>
       </w:r>
       <w:proofErr w:type="spellStart"/>
@@ -1217,13 +1225,7 @@
         <w:rPr>
           <w:lang w:val="es-ES"/>
         </w:rPr>
-        <w:t>=0,87-0,9)</w:t>
-      </w:r>
-      <w:r>
-        <w:rPr>
-          <w:lang w:val="es-ES"/>
-        </w:rPr>
-        <w:t xml:space="preserve">, permitiendo obtener valores de error de </w:t>
+        <w:t xml:space="preserve">=0,87-0,9), permitiendo obtener valores de error de </w:t>
       </w:r>
       <w:proofErr w:type="spellStart"/>
       <w:r>
@@ -1241,6 +1243,12 @@
       </w:r>
       <w:r>
         <w:rPr>
+          <w:lang w:val="es-ES"/>
+        </w:rPr>
+        <w:t xml:space="preserve">20 </w:t>
+      </w:r>
+      <w:r>
+        <w:rPr>
           <w:lang w:val="es-MX"/>
         </w:rPr>
         <w:t>μg/m</w:t>
@@ -1258,8 +1266,601 @@
         </w:rPr>
         <w:t>.</w:t>
       </w:r>
-      <w:bookmarkStart w:id="0" w:name="_GoBack"/>
-      <w:bookmarkEnd w:id="0"/>
+    </w:p>
+    <w:p>
+      <w:pPr>
+        <w:pStyle w:val="Prrafodelista"/>
+        <w:jc w:val="both"/>
+        <w:rPr>
+          <w:lang w:val="es-ES"/>
+        </w:rPr>
+      </w:pPr>
+    </w:p>
+    <w:p>
+      <w:pPr>
+        <w:pStyle w:val="Prrafodelista"/>
+        <w:jc w:val="both"/>
+        <w:rPr>
+          <w:lang w:val="es-ES"/>
+        </w:rPr>
+      </w:pPr>
+    </w:p>
+    <w:p>
+      <w:pPr>
+        <w:pStyle w:val="Prrafodelista"/>
+        <w:jc w:val="both"/>
+        <w:rPr>
+          <w:lang w:val="en-US"/>
+        </w:rPr>
+      </w:pPr>
+      <w:r>
+        <w:rPr>
+          <w:lang w:val="en-US"/>
+        </w:rPr>
+        <w:t>REFERENCIA</w:t>
+      </w:r>
+    </w:p>
+    <w:p>
+      <w:pPr>
+        <w:pStyle w:val="NormalWeb"/>
+        <w:jc w:val="both"/>
+        <w:rPr>
+          <w:rStyle w:val="Hipervnculo"/>
+          <w:rFonts w:eastAsiaTheme="majorEastAsia"/>
+          <w:lang w:val="en-US"/>
+        </w:rPr>
+      </w:pPr>
+      <w:r>
+        <w:rPr>
+          <w:lang w:val="en-US"/>
+        </w:rPr>
+        <w:t xml:space="preserve">Li, J., Zhang, H., Chao, C.-Y., </w:t>
+      </w:r>
+      <w:proofErr w:type="spellStart"/>
+      <w:r>
+        <w:rPr>
+          <w:lang w:val="en-US"/>
+        </w:rPr>
+        <w:t>Chien</w:t>
+      </w:r>
+      <w:proofErr w:type="spellEnd"/>
+      <w:r>
+        <w:rPr>
+          <w:lang w:val="en-US"/>
+        </w:rPr>
+        <w:t>, C.-H., Wu, C.-Y., Luo, C. H., Chen, L.-J., &amp; Biswas, P. (2020). Integrating low-cost air quality sensor networks with fixed and satellite monitoring systems to study ground-level PM</w:t>
+      </w:r>
+      <w:r>
+        <w:rPr>
+          <w:rFonts w:asciiTheme="minorHAnsi" w:eastAsiaTheme="minorHAnsi" w:hAnsiTheme="minorHAnsi" w:cstheme="minorBidi"/>
+          <w:sz w:val="22"/>
+          <w:szCs w:val="22"/>
+          <w:lang w:val="en-US" w:eastAsia="en-US"/>
+        </w:rPr>
+        <w:t>₂.₅.</w:t>
+      </w:r>
+      <w:r>
+        <w:rPr>
+          <w:lang w:val="en-US"/>
+        </w:rPr>
+        <w:t xml:space="preserve"> </w:t>
+      </w:r>
+      <w:r>
+        <w:rPr>
+          <w:rStyle w:val="nfasis"/>
+          <w:lang w:val="en-US"/>
+        </w:rPr>
+        <w:t>Atmospheric Environment, 223</w:t>
+      </w:r>
+      <w:r>
+        <w:rPr>
+          <w:lang w:val="en-US"/>
+        </w:rPr>
+        <w:t xml:space="preserve">, 117293. </w:t>
+      </w:r>
+      <w:hyperlink r:id="rId5" w:tgtFrame="_new" w:history="1">
+        <w:r>
+          <w:rPr>
+            <w:rStyle w:val="Hipervnculo"/>
+            <w:rFonts w:eastAsiaTheme="majorEastAsia"/>
+            <w:lang w:val="en-US"/>
+          </w:rPr>
+          <w:t>https://doi.org/10.1016/j.atmosenv.2020.117293</w:t>
+        </w:r>
+      </w:hyperlink>
+    </w:p>
+    <w:p>
+      <w:pPr>
+        <w:pStyle w:val="NormalWeb"/>
+        <w:jc w:val="both"/>
+        <w:rPr>
+          <w:lang w:val="en-US"/>
+        </w:rPr>
+      </w:pPr>
+      <w:r>
+        <w:rPr>
+          <w:lang w:val="en-US"/>
+        </w:rPr>
+        <w:t>Borchers-</w:t>
+      </w:r>
+      <w:proofErr w:type="spellStart"/>
+      <w:r>
+        <w:rPr>
+          <w:lang w:val="en-US"/>
+        </w:rPr>
+        <w:t>Arriagada</w:t>
+      </w:r>
+      <w:proofErr w:type="spellEnd"/>
+      <w:r>
+        <w:rPr>
+          <w:lang w:val="en-US"/>
+        </w:rPr>
+        <w:t>, N., Vander Hoorn, S., Cope, M., Morgan, G., Hanigan, I., Williamson, G., &amp; Johnston, F. H. (2024). The mortality burden attributable to wood heater smoke particulate matter (PM</w:t>
+      </w:r>
+      <w:proofErr w:type="gramStart"/>
+      <w:r>
+        <w:rPr>
+          <w:lang w:val="en-US"/>
+        </w:rPr>
+        <w:t>₂.₅</w:t>
+      </w:r>
+      <w:proofErr w:type="gramEnd"/>
+      <w:r>
+        <w:rPr>
+          <w:lang w:val="en-US"/>
+        </w:rPr>
+        <w:t xml:space="preserve">) in Australia. </w:t>
+      </w:r>
+      <w:r>
+        <w:rPr>
+          <w:rStyle w:val="nfasis"/>
+          <w:lang w:val="en-US"/>
+        </w:rPr>
+        <w:t>Science of The Total Environment, 921</w:t>
+      </w:r>
+      <w:r>
+        <w:rPr>
+          <w:lang w:val="en-US"/>
+        </w:rPr>
+        <w:t xml:space="preserve">, 171069. </w:t>
+      </w:r>
+      <w:hyperlink r:id="rId6" w:tgtFrame="_new" w:history="1">
+        <w:r>
+          <w:rPr>
+            <w:rStyle w:val="Hipervnculo"/>
+            <w:rFonts w:eastAsiaTheme="majorEastAsia"/>
+            <w:lang w:val="en-US"/>
+          </w:rPr>
+          <w:t>https://doi.org/10.1016/j.scitotenv.2024.171069</w:t>
+        </w:r>
+      </w:hyperlink>
+    </w:p>
+    <w:p>
+      <w:pPr>
+        <w:pStyle w:val="NormalWeb"/>
+        <w:jc w:val="both"/>
+      </w:pPr>
+      <w:r>
+        <w:t xml:space="preserve">Menares, C., </w:t>
+      </w:r>
+      <w:proofErr w:type="spellStart"/>
+      <w:r>
+        <w:t>Perez</w:t>
+      </w:r>
+      <w:proofErr w:type="spellEnd"/>
+      <w:r>
+        <w:t xml:space="preserve">, P., Parraguez, S., &amp; Fleming, Z. L. (2021). </w:t>
+      </w:r>
+      <w:r>
+        <w:rPr>
+          <w:lang w:val="en-US"/>
+        </w:rPr>
+        <w:t>Forecasting PM</w:t>
+      </w:r>
+      <w:proofErr w:type="gramStart"/>
+      <w:r>
+        <w:rPr>
+          <w:lang w:val="en-US"/>
+        </w:rPr>
+        <w:t>₂.₅</w:t>
+      </w:r>
+      <w:proofErr w:type="gramEnd"/>
+      <w:r>
+        <w:rPr>
+          <w:lang w:val="en-US"/>
+        </w:rPr>
+        <w:t xml:space="preserve"> levels in Santiago de Chile using deep learning neural networks. </w:t>
+      </w:r>
+      <w:r>
+        <w:rPr>
+          <w:rStyle w:val="nfasis"/>
+        </w:rPr>
+        <w:t xml:space="preserve">Urban </w:t>
+      </w:r>
+      <w:proofErr w:type="spellStart"/>
+      <w:r>
+        <w:rPr>
+          <w:rStyle w:val="nfasis"/>
+        </w:rPr>
+        <w:t>Climate</w:t>
+      </w:r>
+      <w:proofErr w:type="spellEnd"/>
+      <w:r>
+        <w:rPr>
+          <w:rStyle w:val="nfasis"/>
+        </w:rPr>
+        <w:t>, 38</w:t>
+      </w:r>
+      <w:r>
+        <w:t xml:space="preserve">, 100906. </w:t>
+      </w:r>
+      <w:hyperlink r:id="rId7" w:tgtFrame="_new" w:history="1">
+        <w:r>
+          <w:rPr>
+            <w:rStyle w:val="Hipervnculo"/>
+            <w:rFonts w:eastAsiaTheme="majorEastAsia"/>
+          </w:rPr>
+          <w:t>https://doi.org/10.1016/j.uclim.2021.100906</w:t>
+        </w:r>
+      </w:hyperlink>
+    </w:p>
+    <w:p>
+      <w:pPr>
+        <w:pStyle w:val="NormalWeb"/>
+        <w:jc w:val="both"/>
+      </w:pPr>
+      <w:r>
+        <w:t xml:space="preserve">Peralta, B., Sepúlveda, T., </w:t>
+      </w:r>
+      <w:proofErr w:type="spellStart"/>
+      <w:r>
+        <w:t>Nicolis</w:t>
+      </w:r>
+      <w:proofErr w:type="spellEnd"/>
+      <w:r>
+        <w:t xml:space="preserve">, O., &amp; Caro, L. (2022). </w:t>
+      </w:r>
+      <w:r>
+        <w:t>Predicción espacio-temporal de concentraciones de PM</w:t>
+      </w:r>
+      <w:proofErr w:type="gramStart"/>
+      <w:r>
+        <w:t>₂.₅</w:t>
+      </w:r>
+      <w:proofErr w:type="gramEnd"/>
+      <w:r>
+        <w:t xml:space="preserve"> en Santiago de Chile mediante redes LSTM. </w:t>
+      </w:r>
+      <w:proofErr w:type="spellStart"/>
+      <w:r>
+        <w:rPr>
+          <w:rStyle w:val="nfasis"/>
+        </w:rPr>
+        <w:t>Applied</w:t>
+      </w:r>
+      <w:proofErr w:type="spellEnd"/>
+      <w:r>
+        <w:rPr>
+          <w:rStyle w:val="nfasis"/>
+        </w:rPr>
+        <w:t xml:space="preserve"> </w:t>
+      </w:r>
+      <w:proofErr w:type="spellStart"/>
+      <w:r>
+        <w:rPr>
+          <w:rStyle w:val="nfasis"/>
+        </w:rPr>
+        <w:t>Sciences</w:t>
+      </w:r>
+      <w:proofErr w:type="spellEnd"/>
+      <w:r>
+        <w:rPr>
+          <w:rStyle w:val="nfasis"/>
+        </w:rPr>
+        <w:t>, 12</w:t>
+      </w:r>
+      <w:r>
+        <w:t xml:space="preserve">(22), 11317. </w:t>
+      </w:r>
+      <w:hyperlink r:id="rId8" w:tgtFrame="_new" w:history="1">
+        <w:r>
+          <w:rPr>
+            <w:rStyle w:val="Hipervnculo"/>
+            <w:rFonts w:eastAsiaTheme="majorEastAsia"/>
+          </w:rPr>
+          <w:t>https://doi.org/10.3390/app122211317</w:t>
+        </w:r>
+      </w:hyperlink>
+    </w:p>
+    <w:p>
+      <w:pPr>
+        <w:pStyle w:val="NormalWeb"/>
+        <w:jc w:val="both"/>
+        <w:rPr>
+          <w:lang w:val="en-US"/>
+        </w:rPr>
+      </w:pPr>
+      <w:r>
+        <w:t>Tarazona Alvarado, M., Salamanca-Coy, J. L., Forero-</w:t>
+      </w:r>
+      <w:proofErr w:type="spellStart"/>
+      <w:r>
+        <w:t>Gutièrrez</w:t>
+      </w:r>
+      <w:proofErr w:type="spellEnd"/>
+      <w:r>
+        <w:t>, K., Núñez, L. A., Pisco-</w:t>
+      </w:r>
+      <w:proofErr w:type="spellStart"/>
+      <w:r>
+        <w:t>Guabave</w:t>
+      </w:r>
+      <w:proofErr w:type="spellEnd"/>
+      <w:r>
+        <w:t xml:space="preserve">, J., Escobar-Diaz, F., &amp; Sierra-Porta, D. (2024). </w:t>
+      </w:r>
+      <w:r>
+        <w:rPr>
+          <w:lang w:val="en-US"/>
+        </w:rPr>
+        <w:t xml:space="preserve">Assessing and monitoring air quality in cities and urban areas with a portable, modular and low-cost sensor station: Calibration challenges. </w:t>
+      </w:r>
+      <w:r>
+        <w:rPr>
+          <w:rStyle w:val="nfasis"/>
+          <w:lang w:val="en-US"/>
+        </w:rPr>
+        <w:t>International Journal of Remote Sensing, 45</w:t>
+      </w:r>
+      <w:r>
+        <w:rPr>
+          <w:lang w:val="en-US"/>
+        </w:rPr>
+        <w:t xml:space="preserve">(17), 5713–5736. </w:t>
+      </w:r>
+      <w:hyperlink r:id="rId9" w:tgtFrame="_new" w:history="1">
+        <w:r>
+          <w:rPr>
+            <w:rStyle w:val="Hipervnculo"/>
+            <w:rFonts w:eastAsiaTheme="majorEastAsia"/>
+            <w:lang w:val="en-US"/>
+          </w:rPr>
+          <w:t>https://doi.org/10.1080/01431161.2024.2373338</w:t>
+        </w:r>
+      </w:hyperlink>
+    </w:p>
+    <w:p>
+      <w:pPr>
+        <w:pStyle w:val="NormalWeb"/>
+        <w:jc w:val="both"/>
+        <w:rPr>
+          <w:lang w:val="en-US"/>
+        </w:rPr>
+      </w:pPr>
+      <w:r>
+        <w:rPr>
+          <w:lang w:val="en-US"/>
+        </w:rPr>
+        <w:t>BAJO COSTO</w:t>
+      </w:r>
+    </w:p>
+    <w:p>
+      <w:pPr>
+        <w:pStyle w:val="NormalWeb"/>
+        <w:jc w:val="both"/>
+        <w:rPr>
+          <w:lang w:val="en-US"/>
+        </w:rPr>
+      </w:pPr>
+      <w:proofErr w:type="spellStart"/>
+      <w:r>
+        <w:rPr>
+          <w:lang w:val="en-US"/>
+        </w:rPr>
+        <w:t>Traviss</w:t>
+      </w:r>
+      <w:proofErr w:type="spellEnd"/>
+      <w:r>
+        <w:rPr>
+          <w:lang w:val="en-US"/>
+        </w:rPr>
+        <w:t xml:space="preserve">, N., Stanway, J., Woodward, J., </w:t>
+      </w:r>
+      <w:proofErr w:type="spellStart"/>
+      <w:r>
+        <w:rPr>
+          <w:lang w:val="en-US"/>
+        </w:rPr>
+        <w:t>Webler</w:t>
+      </w:r>
+      <w:proofErr w:type="spellEnd"/>
+      <w:r>
+        <w:rPr>
+          <w:lang w:val="en-US"/>
+        </w:rPr>
+        <w:t>, T., Allen, G., &amp; Ahmadi, M. (2025). Four-year community-wide PM</w:t>
+      </w:r>
+      <w:proofErr w:type="gramStart"/>
+      <w:r>
+        <w:rPr>
+          <w:lang w:val="en-US"/>
+        </w:rPr>
+        <w:t>₂.₅</w:t>
+      </w:r>
+      <w:proofErr w:type="gramEnd"/>
+      <w:r>
+        <w:rPr>
+          <w:lang w:val="en-US"/>
+        </w:rPr>
+        <w:t xml:space="preserve"> exposure characterization using a low-cost sensor network in a rural valley influenced by residential wood smoke. </w:t>
+      </w:r>
+      <w:r>
+        <w:rPr>
+          <w:rStyle w:val="nfasis"/>
+          <w:lang w:val="en-US"/>
+        </w:rPr>
+        <w:t>Atmospheric Environment, 360</w:t>
+      </w:r>
+      <w:r>
+        <w:rPr>
+          <w:lang w:val="en-US"/>
+        </w:rPr>
+        <w:t xml:space="preserve">, 121398. </w:t>
+      </w:r>
+      <w:hyperlink r:id="rId10" w:tgtFrame="_new" w:history="1">
+        <w:r>
+          <w:rPr>
+            <w:rStyle w:val="Hipervnculo"/>
+            <w:rFonts w:eastAsiaTheme="majorEastAsia"/>
+            <w:lang w:val="en-US"/>
+          </w:rPr>
+          <w:t>https://doi.org/10.1016/j.atmosenv.2025.121398</w:t>
+        </w:r>
+      </w:hyperlink>
+    </w:p>
+    <w:p>
+      <w:pPr>
+        <w:pStyle w:val="NormalWeb"/>
+        <w:jc w:val="both"/>
+        <w:rPr>
+          <w:lang w:val="en-US"/>
+        </w:rPr>
+      </w:pPr>
+      <w:r>
+        <w:t xml:space="preserve">Tagle, M., Rojas, F., Reyes, F., Vásquez, Y., </w:t>
+      </w:r>
+      <w:proofErr w:type="spellStart"/>
+      <w:r>
+        <w:t>Hallgren</w:t>
+      </w:r>
+      <w:proofErr w:type="spellEnd"/>
+      <w:r>
+        <w:t xml:space="preserve">, F., </w:t>
+      </w:r>
+      <w:proofErr w:type="spellStart"/>
+      <w:r>
+        <w:t>Lindén</w:t>
+      </w:r>
+      <w:proofErr w:type="spellEnd"/>
+      <w:r>
+        <w:t xml:space="preserve">, J., </w:t>
+      </w:r>
+      <w:proofErr w:type="spellStart"/>
+      <w:r>
+        <w:t>Kolev</w:t>
+      </w:r>
+      <w:proofErr w:type="spellEnd"/>
+      <w:r>
+        <w:t xml:space="preserve">, D., </w:t>
+      </w:r>
+      <w:proofErr w:type="spellStart"/>
+      <w:r>
+        <w:t>Watne</w:t>
+      </w:r>
+      <w:proofErr w:type="spellEnd"/>
+      <w:r>
+        <w:t xml:space="preserve">, Å. K., &amp; Oyola, P. (2020). </w:t>
+      </w:r>
+      <w:r>
+        <w:rPr>
+          <w:lang w:val="en-US"/>
+        </w:rPr>
+        <w:t xml:space="preserve">Field performance of a low-cost sensor in the monitoring of particulate matter in Santiago, Chile. </w:t>
+      </w:r>
+      <w:r>
+        <w:rPr>
+          <w:rStyle w:val="nfasis"/>
+          <w:lang w:val="en-US"/>
+        </w:rPr>
+        <w:t>Environmental Monitoring and Assessment, 192</w:t>
+      </w:r>
+      <w:r>
+        <w:rPr>
+          <w:lang w:val="en-US"/>
+        </w:rPr>
+        <w:t xml:space="preserve">, 171. </w:t>
+      </w:r>
+      <w:hyperlink r:id="rId11" w:tgtFrame="_new" w:history="1">
+        <w:r>
+          <w:rPr>
+            <w:rStyle w:val="Hipervnculo"/>
+            <w:rFonts w:eastAsiaTheme="majorEastAsia"/>
+            <w:lang w:val="en-US"/>
+          </w:rPr>
+          <w:t>https://doi.org/10.1007/s10661-020-8118-4</w:t>
+        </w:r>
+      </w:hyperlink>
+    </w:p>
+    <w:p>
+      <w:pPr>
+        <w:pStyle w:val="NormalWeb"/>
+        <w:jc w:val="both"/>
+        <w:rPr>
+          <w:lang w:val="en-US"/>
+        </w:rPr>
+      </w:pPr>
+      <w:bookmarkStart w:id="1" w:name="_Hlk213456317"/>
+      <w:r>
+        <w:rPr>
+          <w:lang w:val="en-US"/>
+        </w:rPr>
+        <w:t xml:space="preserve">Kar, A., Ahmed, M., May, A. A., &amp; Le, H. T. K. (2024). High </w:t>
+      </w:r>
+      <w:proofErr w:type="spellStart"/>
+      <w:r>
+        <w:rPr>
+          <w:lang w:val="en-US"/>
+        </w:rPr>
+        <w:t>spatio</w:t>
+      </w:r>
+      <w:proofErr w:type="spellEnd"/>
+      <w:r>
+        <w:rPr>
+          <w:lang w:val="en-US"/>
+        </w:rPr>
+        <w:t xml:space="preserve">-temporal resolution predictions of PM2.5 using low-cost sensor data. </w:t>
+      </w:r>
+      <w:r>
+        <w:rPr>
+          <w:rStyle w:val="nfasis"/>
+          <w:lang w:val="en-US"/>
+        </w:rPr>
+        <w:t>Atmospheric Environment, 326</w:t>
+      </w:r>
+      <w:r>
+        <w:rPr>
+          <w:lang w:val="en-US"/>
+        </w:rPr>
+        <w:t xml:space="preserve">, 120486. </w:t>
+      </w:r>
+      <w:hyperlink r:id="rId12" w:tgtFrame="_new" w:history="1">
+        <w:r>
+          <w:rPr>
+            <w:rStyle w:val="Hipervnculo"/>
+            <w:rFonts w:eastAsiaTheme="majorEastAsia"/>
+            <w:lang w:val="en-US"/>
+          </w:rPr>
+          <w:t>https://doi.org/10.1016/j.atmosenv.2024.120486</w:t>
+        </w:r>
+      </w:hyperlink>
+    </w:p>
+    <w:bookmarkEnd w:id="1"/>
+    <w:p>
+      <w:pPr>
+        <w:pStyle w:val="NormalWeb"/>
+        <w:jc w:val="both"/>
+        <w:rPr>
+          <w:lang w:val="en-US"/>
+        </w:rPr>
+      </w:pPr>
+    </w:p>
+    <w:p>
+      <w:pPr>
+        <w:jc w:val="both"/>
+        <w:rPr>
+          <w:lang w:val="en-US"/>
+        </w:rPr>
+      </w:pPr>
     </w:p>
     <w:sectPr>
       <w:pgSz w:w="12240" w:h="15840"/>
@@ -1911,6 +2512,28 @@
       <w:szCs w:val="32"/>
     </w:rPr>
   </w:style>
+  <w:style w:type="paragraph" w:styleId="Ttulo2">
+    <w:name w:val="heading 2"/>
+    <w:basedOn w:val="Normal"/>
+    <w:next w:val="Normal"/>
+    <w:link w:val="Ttulo2Car"/>
+    <w:uiPriority w:val="9"/>
+    <w:unhideWhenUsed/>
+    <w:qFormat/>
+    <w:rsid w:val="009A3020"/>
+    <w:pPr>
+      <w:keepNext/>
+      <w:keepLines/>
+      <w:spacing w:before="40" w:after="0"/>
+      <w:outlineLvl w:val="1"/>
+    </w:pPr>
+    <w:rPr>
+      <w:rFonts w:asciiTheme="majorHAnsi" w:eastAsiaTheme="majorEastAsia" w:hAnsiTheme="majorHAnsi" w:cstheme="majorBidi"/>
+      <w:color w:val="2F5496" w:themeColor="accent1" w:themeShade="BF"/>
+      <w:sz w:val="26"/>
+      <w:szCs w:val="26"/>
+    </w:rPr>
+  </w:style>
   <w:style w:type="character" w:default="1" w:styleId="Fuentedeprrafopredeter">
     <w:name w:val="Default Paragraph Font"/>
     <w:uiPriority w:val="1"/>
@@ -1961,6 +2584,58 @@
       <w:ind w:left="720"/>
       <w:contextualSpacing/>
     </w:pPr>
+  </w:style>
+  <w:style w:type="character" w:customStyle="1" w:styleId="Ttulo2Car">
+    <w:name w:val="Título 2 Car"/>
+    <w:basedOn w:val="Fuentedeprrafopredeter"/>
+    <w:link w:val="Ttulo2"/>
+    <w:uiPriority w:val="9"/>
+    <w:rsid w:val="009A3020"/>
+    <w:rPr>
+      <w:rFonts w:asciiTheme="majorHAnsi" w:eastAsiaTheme="majorEastAsia" w:hAnsiTheme="majorHAnsi" w:cstheme="majorBidi"/>
+      <w:color w:val="2F5496" w:themeColor="accent1" w:themeShade="BF"/>
+      <w:sz w:val="26"/>
+      <w:szCs w:val="26"/>
+    </w:rPr>
+  </w:style>
+  <w:style w:type="character" w:styleId="nfasis">
+    <w:name w:val="Emphasis"/>
+    <w:basedOn w:val="Fuentedeprrafopredeter"/>
+    <w:uiPriority w:val="20"/>
+    <w:qFormat/>
+    <w:rsid w:val="00074B7F"/>
+    <w:rPr>
+      <w:i/>
+      <w:iCs/>
+    </w:rPr>
+  </w:style>
+  <w:style w:type="character" w:styleId="Hipervnculo">
+    <w:name w:val="Hyperlink"/>
+    <w:basedOn w:val="Fuentedeprrafopredeter"/>
+    <w:uiPriority w:val="99"/>
+    <w:semiHidden/>
+    <w:unhideWhenUsed/>
+    <w:rsid w:val="00074B7F"/>
+    <w:rPr>
+      <w:color w:val="0000FF"/>
+      <w:u w:val="single"/>
+    </w:rPr>
+  </w:style>
+  <w:style w:type="paragraph" w:styleId="NormalWeb">
+    <w:name w:val="Normal (Web)"/>
+    <w:basedOn w:val="Normal"/>
+    <w:uiPriority w:val="99"/>
+    <w:unhideWhenUsed/>
+    <w:rsid w:val="00074B7F"/>
+    <w:pPr>
+      <w:spacing w:before="100" w:beforeAutospacing="1" w:after="100" w:afterAutospacing="1" w:line="240" w:lineRule="auto"/>
+    </w:pPr>
+    <w:rPr>
+      <w:rFonts w:ascii="Times New Roman" w:eastAsia="Times New Roman" w:hAnsi="Times New Roman" w:cs="Times New Roman"/>
+      <w:sz w:val="24"/>
+      <w:szCs w:val="24"/>
+      <w:lang w:eastAsia="es-CL"/>
+    </w:rPr>
   </w:style>
 </w:styles>
 </file>

</xml_diff>